<commit_message>
modificado documento validaciones js
</commit_message>
<xml_diff>
--- a/ValidacionesJS.docx
+++ b/ValidacionesJS.docx
@@ -52,7 +52,7 @@
         </w:rPr>
       </w:pPr>
       <w:r>
-        <w:t xml:space="preserve">No puede estar vacío y tiene que tener “/” en su nombre junto a una longitud mínima de 3 caracteres </w:t>
+        <w:t xml:space="preserve">No puede estar vacío y una longitud mínima de 3 caracteres </w:t>
       </w:r>
     </w:p>
     <w:p>
@@ -77,22 +77,188 @@
         <w:t xml:space="preserve">No puede estar vacío </w:t>
       </w:r>
       <w:r>
+        <w:t xml:space="preserve">y </w:t>
+      </w:r>
+      <w:r>
+        <w:t>tiene</w:t>
+      </w:r>
+      <w:r>
+        <w:t xml:space="preserve"> que ser número y longitud de </w:t>
+      </w:r>
+      <w:r>
+        <w:t>5 exacta</w:t>
+      </w:r>
+    </w:p>
+    <w:p>
+      <w:pPr>
+        <w:pStyle w:val="Prrafodelista"/>
+        <w:numPr>
+          <w:ilvl w:val="0"/>
+          <w:numId w:val="1"/>
+        </w:numPr>
+      </w:pPr>
+      <w:r>
+        <w:t xml:space="preserve">Town: </w:t>
+      </w:r>
+    </w:p>
+    <w:p>
+      <w:r>
+        <w:t xml:space="preserve">No puede estar vacío </w:t>
+      </w:r>
+      <w:r>
         <w:t>y tiene</w:t>
       </w:r>
       <w:r>
-        <w:t xml:space="preserve"> que ser número y longitud de 5 exacta</w:t>
-      </w:r>
-    </w:p>
-    <w:p>
-      <w:pPr>
-        <w:pStyle w:val="Prrafodelista"/>
-        <w:numPr>
-          <w:ilvl w:val="0"/>
-          <w:numId w:val="1"/>
-        </w:numPr>
-      </w:pPr>
-      <w:r>
-        <w:t xml:space="preserve">Town: </w:t>
+        <w:t xml:space="preserve"> que ser mínimo de 2 caracteres </w:t>
+      </w:r>
+      <w:r>
+        <w:t xml:space="preserve">y no puede ser número  </w:t>
+      </w:r>
+    </w:p>
+    <w:p>
+      <w:pPr>
+        <w:pStyle w:val="Prrafodelista"/>
+        <w:numPr>
+          <w:ilvl w:val="0"/>
+          <w:numId w:val="1"/>
+        </w:numPr>
+      </w:pPr>
+      <w:proofErr w:type="spellStart"/>
+      <w:r>
+        <w:t>ContactName</w:t>
+      </w:r>
+      <w:proofErr w:type="spellEnd"/>
+      <w:r>
+        <w:t>:</w:t>
+      </w:r>
+      <w:r>
+        <w:t xml:space="preserve"> </w:t>
+      </w:r>
+      <w:r>
+        <w:t xml:space="preserve"> </w:t>
+      </w:r>
+    </w:p>
+    <w:p>
+      <w:r>
+        <w:t>No puede estar vacío</w:t>
+      </w:r>
+      <w:r>
+        <w:t xml:space="preserve"> </w:t>
+      </w:r>
+      <w:r>
+        <w:t>y tiene que ser mínimo 2 caracteres</w:t>
+      </w:r>
+    </w:p>
+    <w:p>
+      <w:pPr>
+        <w:pStyle w:val="Prrafodelista"/>
+        <w:numPr>
+          <w:ilvl w:val="0"/>
+          <w:numId w:val="1"/>
+        </w:numPr>
+      </w:pPr>
+      <w:proofErr w:type="spellStart"/>
+      <w:r>
+        <w:t>Telephone</w:t>
+      </w:r>
+      <w:proofErr w:type="spellEnd"/>
+      <w:r>
+        <w:t xml:space="preserve">: </w:t>
+      </w:r>
+    </w:p>
+    <w:p>
+      <w:r>
+        <w:t xml:space="preserve">No puede estar vacío y tiene que ser mínimo 9 caracteres y numero </w:t>
+      </w:r>
+    </w:p>
+    <w:p>
+      <w:pPr>
+        <w:pStyle w:val="Prrafodelista"/>
+        <w:numPr>
+          <w:ilvl w:val="0"/>
+          <w:numId w:val="1"/>
+        </w:numPr>
+      </w:pPr>
+      <w:r>
+        <w:t xml:space="preserve">Email: </w:t>
+      </w:r>
+    </w:p>
+    <w:p>
+      <w:r>
+        <w:t xml:space="preserve">No puede estar vacío y tiene que tener un “@ y </w:t>
+      </w:r>
+      <w:proofErr w:type="gramStart"/>
+      <w:r>
+        <w:t>un .</w:t>
+      </w:r>
+      <w:proofErr w:type="gramEnd"/>
+      <w:r>
+        <w:t>” mínimo en el campo</w:t>
+      </w:r>
+    </w:p>
+    <w:p/>
+    <w:p>
+      <w:pPr>
+        <w:pStyle w:val="Ttulo"/>
+      </w:pPr>
+      <w:r>
+        <w:t>Discapacidad</w:t>
+      </w:r>
+    </w:p>
+    <w:p/>
+    <w:p>
+      <w:pPr>
+        <w:pStyle w:val="Prrafodelista"/>
+        <w:numPr>
+          <w:ilvl w:val="0"/>
+          <w:numId w:val="1"/>
+        </w:numPr>
+      </w:pPr>
+      <w:r>
+        <w:t>Nombre:</w:t>
+      </w:r>
+      <w:r>
+        <w:t xml:space="preserve"> </w:t>
+      </w:r>
+    </w:p>
+    <w:p>
+      <w:r>
+        <w:t>No puede estar vacío y tiene que ser mínimo de 3 caracteres.</w:t>
+      </w:r>
+    </w:p>
+    <w:p>
+      <w:pPr>
+        <w:pStyle w:val="Prrafodelista"/>
+        <w:numPr>
+          <w:ilvl w:val="0"/>
+          <w:numId w:val="1"/>
+        </w:numPr>
+      </w:pPr>
+      <w:r>
+        <w:t>Descripción:</w:t>
+      </w:r>
+      <w:r>
+        <w:t xml:space="preserve"> </w:t>
+      </w:r>
+    </w:p>
+    <w:p>
+      <w:r>
+        <w:t>No puede estar vacío y tiene que ser mínimo de 10 caracteres.</w:t>
+      </w:r>
+    </w:p>
+    <w:p>
+      <w:pPr>
+        <w:pStyle w:val="Prrafodelista"/>
+        <w:numPr>
+          <w:ilvl w:val="0"/>
+          <w:numId w:val="1"/>
+        </w:numPr>
+      </w:pPr>
+      <w:r>
+        <w:t>Grado:</w:t>
+      </w:r>
+      <w:r>
+        <w:t xml:space="preserve"> </w:t>
       </w:r>
     </w:p>
     <w:p>
@@ -100,331 +266,178 @@
         <w:t xml:space="preserve">No puede estar vacío </w:t>
       </w:r>
       <w:r>
-        <w:t>y tiene</w:t>
-      </w:r>
-      <w:r>
-        <w:t xml:space="preserve"> que ser mínimo de 2 caracteres y no puede ser número  </w:t>
-      </w:r>
-    </w:p>
-    <w:p>
-      <w:pPr>
-        <w:pStyle w:val="Prrafodelista"/>
-        <w:numPr>
-          <w:ilvl w:val="0"/>
-          <w:numId w:val="1"/>
-        </w:numPr>
-      </w:pPr>
-      <w:proofErr w:type="spellStart"/>
-      <w:r>
-        <w:t>ContactName</w:t>
-      </w:r>
-      <w:proofErr w:type="spellEnd"/>
-      <w:r>
-        <w:t>:</w:t>
-      </w:r>
-      <w:r>
-        <w:t xml:space="preserve"> </w:t>
-      </w:r>
-      <w:r>
-        <w:t xml:space="preserve"> </w:t>
-      </w:r>
-    </w:p>
-    <w:p>
-      <w:r>
-        <w:t>No puede estar vacío</w:t>
-      </w:r>
-      <w:r>
-        <w:t xml:space="preserve"> </w:t>
-      </w:r>
-      <w:r>
-        <w:t>y tiene que ser mínimo 2 caracteres</w:t>
-      </w:r>
-    </w:p>
-    <w:p>
-      <w:pPr>
-        <w:pStyle w:val="Prrafodelista"/>
-        <w:numPr>
-          <w:ilvl w:val="0"/>
-          <w:numId w:val="1"/>
-        </w:numPr>
-      </w:pPr>
-      <w:proofErr w:type="spellStart"/>
-      <w:r>
-        <w:t>Telephone</w:t>
-      </w:r>
-      <w:proofErr w:type="spellEnd"/>
-      <w:r>
-        <w:t xml:space="preserve">: </w:t>
-      </w:r>
-    </w:p>
-    <w:p>
-      <w:r>
-        <w:t xml:space="preserve">No puede estar vacío y tiene que ser mínimo 9 caracteres y numero </w:t>
-      </w:r>
-    </w:p>
-    <w:p>
-      <w:pPr>
-        <w:pStyle w:val="Prrafodelista"/>
-        <w:numPr>
-          <w:ilvl w:val="0"/>
-          <w:numId w:val="1"/>
-        </w:numPr>
-      </w:pPr>
-      <w:r>
-        <w:t xml:space="preserve">Email: </w:t>
-      </w:r>
-    </w:p>
-    <w:p>
-      <w:r>
-        <w:t xml:space="preserve">No puede estar vacío y tiene que tener un “@ y </w:t>
-      </w:r>
-      <w:proofErr w:type="gramStart"/>
-      <w:r>
-        <w:t>un .</w:t>
-      </w:r>
-      <w:proofErr w:type="gramEnd"/>
-      <w:r>
-        <w:t>” mínimo en el campo</w:t>
-      </w:r>
-    </w:p>
-    <w:p/>
-    <w:p>
-      <w:pPr>
-        <w:pStyle w:val="Ttulo"/>
-      </w:pPr>
-      <w:r>
-        <w:t>Discapacidad</w:t>
-      </w:r>
-    </w:p>
-    <w:p/>
-    <w:p>
-      <w:pPr>
-        <w:pStyle w:val="Prrafodelista"/>
-        <w:numPr>
-          <w:ilvl w:val="0"/>
-          <w:numId w:val="1"/>
-        </w:numPr>
-      </w:pPr>
-      <w:r>
-        <w:t>Nombre:</w:t>
-      </w:r>
-      <w:r>
-        <w:t xml:space="preserve"> </w:t>
-      </w:r>
-    </w:p>
-    <w:p>
-      <w:r>
-        <w:t>No puede estar vacío y tiene que ser mínimo de 3 caracteres.</w:t>
-      </w:r>
-    </w:p>
-    <w:p>
-      <w:pPr>
-        <w:pStyle w:val="Prrafodelista"/>
-        <w:numPr>
-          <w:ilvl w:val="0"/>
-          <w:numId w:val="1"/>
-        </w:numPr>
-      </w:pPr>
-      <w:r>
-        <w:t>Descripción:</w:t>
-      </w:r>
-      <w:r>
-        <w:t xml:space="preserve"> </w:t>
-      </w:r>
-    </w:p>
-    <w:p>
-      <w:r>
-        <w:t>No puede estar vacío y tiene que ser mínimo de 10 caracteres.</w:t>
-      </w:r>
-    </w:p>
-    <w:p>
-      <w:pPr>
-        <w:pStyle w:val="Prrafodelista"/>
-        <w:numPr>
-          <w:ilvl w:val="0"/>
-          <w:numId w:val="1"/>
-        </w:numPr>
-      </w:pPr>
-      <w:r>
-        <w:t>Grado:</w:t>
-      </w:r>
-      <w:r>
-        <w:t xml:space="preserve"> </w:t>
-      </w:r>
-    </w:p>
-    <w:p>
-      <w:r>
-        <w:t>No puede estar vacío y tiene que ser un número entre 1 y 2 caracteres.</w:t>
+        <w:rPr>
+          <w:color w:val="FF0000"/>
+        </w:rPr>
+        <w:t>y tiene que ser un número entre 1 y 2 caracteres.</w:t>
       </w:r>
     </w:p>
     <w:p/>
     <w:p/>
-    <w:p>
+    <w:p/>
+    <w:p>
+      <w:pPr>
+        <w:pStyle w:val="Ttulo"/>
+      </w:pPr>
+      <w:r>
+        <w:t>Oferta</w:t>
+      </w:r>
+    </w:p>
+    <w:p/>
+    <w:p>
+      <w:pPr>
+        <w:pStyle w:val="Prrafodelista"/>
+        <w:numPr>
+          <w:ilvl w:val="0"/>
+          <w:numId w:val="1"/>
+        </w:numPr>
+      </w:pPr>
+      <w:r>
+        <w:t>Nombre:</w:t>
+      </w:r>
+      <w:r>
+        <w:t xml:space="preserve"> </w:t>
+      </w:r>
+    </w:p>
+    <w:p>
+      <w:r>
+        <w:t>No puede estar vacío y tiene que ser mínimo de 3 caracteres.</w:t>
+      </w:r>
+    </w:p>
+    <w:p>
+      <w:pPr>
+        <w:pStyle w:val="Prrafodelista"/>
+        <w:numPr>
+          <w:ilvl w:val="0"/>
+          <w:numId w:val="1"/>
+        </w:numPr>
+      </w:pPr>
+      <w:r>
+        <w:t>Descripción:</w:t>
+      </w:r>
+      <w:r>
+        <w:t xml:space="preserve"> </w:t>
+      </w:r>
+    </w:p>
+    <w:p>
+      <w:r>
+        <w:t>No puede estar vacío y tiene que ser mínimo de 10 caracteres.</w:t>
+      </w:r>
+    </w:p>
+    <w:p/>
+    <w:p>
+      <w:pPr>
+        <w:pStyle w:val="Ttulo"/>
+      </w:pPr>
+      <w:r>
+        <w:t>Usuario</w:t>
+      </w:r>
+    </w:p>
+    <w:p/>
+    <w:p>
+      <w:pPr>
+        <w:pStyle w:val="Prrafodelista"/>
+        <w:numPr>
+          <w:ilvl w:val="0"/>
+          <w:numId w:val="1"/>
+        </w:numPr>
+      </w:pPr>
+      <w:r>
+        <w:t>Nombre:</w:t>
+      </w:r>
+      <w:r>
+        <w:t xml:space="preserve"> </w:t>
+      </w:r>
+    </w:p>
+    <w:p>
+      <w:r>
+        <w:t xml:space="preserve">No puede estar vacío y tiene </w:t>
+      </w:r>
+      <w:r>
+        <w:t>que ser mínimo de 2 caracteres, no puede ser número</w:t>
+      </w:r>
+      <w:r>
+        <w:t>.</w:t>
+      </w:r>
+    </w:p>
+    <w:p>
+      <w:pPr>
+        <w:pStyle w:val="Prrafodelista"/>
+        <w:numPr>
+          <w:ilvl w:val="0"/>
+          <w:numId w:val="1"/>
+        </w:numPr>
+      </w:pPr>
+      <w:r>
+        <w:t>Apellido 1</w:t>
+      </w:r>
+      <w:r>
+        <w:t>:</w:t>
+      </w:r>
+      <w:r>
+        <w:t xml:space="preserve"> </w:t>
+      </w:r>
+    </w:p>
+    <w:p>
+      <w:r>
+        <w:t>No puede estar vacío y tiene que ser mínimo de 2 caracteres, no puede ser número.</w:t>
+      </w:r>
+    </w:p>
+    <w:p>
+      <w:pPr>
+        <w:pStyle w:val="Prrafodelista"/>
+        <w:numPr>
+          <w:ilvl w:val="0"/>
+          <w:numId w:val="1"/>
+        </w:numPr>
+      </w:pPr>
+      <w:r>
+        <w:t>Apellido 2:</w:t>
+      </w:r>
+      <w:r>
+        <w:t xml:space="preserve"> </w:t>
+      </w:r>
+    </w:p>
+    <w:p>
+      <w:r>
+        <w:t>No puede estar vacío y tiene que ser mínimo de 2 caracteres, no puede ser número.</w:t>
+      </w:r>
+    </w:p>
+    <w:p>
+      <w:pPr>
+        <w:pStyle w:val="Prrafodelista"/>
+        <w:numPr>
+          <w:ilvl w:val="0"/>
+          <w:numId w:val="1"/>
+        </w:numPr>
+      </w:pPr>
+      <w:proofErr w:type="spellStart"/>
+      <w:r>
+        <w:t>Address</w:t>
+      </w:r>
+      <w:proofErr w:type="spellEnd"/>
+      <w:r>
+        <w:t>:</w:t>
+      </w:r>
+      <w:r>
+        <w:t xml:space="preserve"> </w:t>
+      </w:r>
+    </w:p>
+    <w:p>
+      <w:r>
+        <w:t xml:space="preserve">No puede estar vacío y Tiene que tener un mínimo de 3 caracteres </w:t>
+      </w:r>
+    </w:p>
+    <w:p>
+      <w:pPr>
+        <w:pStyle w:val="Prrafodelista"/>
+        <w:numPr>
+          <w:ilvl w:val="0"/>
+          <w:numId w:val="1"/>
+        </w:numPr>
+      </w:pPr>
       <w:bookmarkStart w:id="0" w:name="_GoBack"/>
       <w:bookmarkEnd w:id="0"/>
-    </w:p>
-    <w:p>
-      <w:pPr>
-        <w:pStyle w:val="Ttulo"/>
-      </w:pPr>
-      <w:r>
-        <w:lastRenderedPageBreak/>
-        <w:t>Oferta</w:t>
-      </w:r>
-    </w:p>
-    <w:p/>
-    <w:p>
-      <w:pPr>
-        <w:pStyle w:val="Prrafodelista"/>
-        <w:numPr>
-          <w:ilvl w:val="0"/>
-          <w:numId w:val="1"/>
-        </w:numPr>
-      </w:pPr>
-      <w:r>
-        <w:t>Nombre:</w:t>
-      </w:r>
-      <w:r>
-        <w:t xml:space="preserve"> </w:t>
-      </w:r>
-    </w:p>
-    <w:p>
-      <w:r>
-        <w:t>No puede estar vacío y tiene que ser mínimo de 3 caracteres.</w:t>
-      </w:r>
-    </w:p>
-    <w:p>
-      <w:pPr>
-        <w:pStyle w:val="Prrafodelista"/>
-        <w:numPr>
-          <w:ilvl w:val="0"/>
-          <w:numId w:val="1"/>
-        </w:numPr>
-      </w:pPr>
-      <w:r>
-        <w:t>Descripción:</w:t>
-      </w:r>
-      <w:r>
-        <w:t xml:space="preserve"> </w:t>
-      </w:r>
-    </w:p>
-    <w:p>
-      <w:r>
-        <w:t>No puede estar vacío y tiene que ser mínimo de 10 caracteres.</w:t>
-      </w:r>
-    </w:p>
-    <w:p/>
-    <w:p>
-      <w:pPr>
-        <w:pStyle w:val="Ttulo"/>
-      </w:pPr>
-      <w:r>
-        <w:t>Usuario</w:t>
-      </w:r>
-    </w:p>
-    <w:p/>
-    <w:p>
-      <w:pPr>
-        <w:pStyle w:val="Prrafodelista"/>
-        <w:numPr>
-          <w:ilvl w:val="0"/>
-          <w:numId w:val="1"/>
-        </w:numPr>
-      </w:pPr>
-      <w:r>
-        <w:t>Nombre:</w:t>
-      </w:r>
-      <w:r>
-        <w:t xml:space="preserve"> </w:t>
-      </w:r>
-    </w:p>
-    <w:p>
-      <w:r>
-        <w:t xml:space="preserve">No puede estar vacío y tiene </w:t>
-      </w:r>
-      <w:r>
-        <w:t>que ser mínimo de 2 caracteres, no puede ser número</w:t>
-      </w:r>
-      <w:r>
-        <w:t>.</w:t>
-      </w:r>
-    </w:p>
-    <w:p>
-      <w:pPr>
-        <w:pStyle w:val="Prrafodelista"/>
-        <w:numPr>
-          <w:ilvl w:val="0"/>
-          <w:numId w:val="1"/>
-        </w:numPr>
-      </w:pPr>
-      <w:r>
-        <w:t>Apellido 1</w:t>
-      </w:r>
-      <w:r>
-        <w:t>:</w:t>
-      </w:r>
-      <w:r>
-        <w:t xml:space="preserve"> </w:t>
-      </w:r>
-    </w:p>
-    <w:p>
-      <w:r>
-        <w:t>No puede estar vacío y tiene que ser mínimo de 2 caracteres, no puede ser número.</w:t>
-      </w:r>
-    </w:p>
-    <w:p>
-      <w:pPr>
-        <w:pStyle w:val="Prrafodelista"/>
-        <w:numPr>
-          <w:ilvl w:val="0"/>
-          <w:numId w:val="1"/>
-        </w:numPr>
-      </w:pPr>
-      <w:r>
-        <w:t>Apellido 2:</w:t>
-      </w:r>
-      <w:r>
-        <w:t xml:space="preserve"> </w:t>
-      </w:r>
-    </w:p>
-    <w:p>
-      <w:r>
-        <w:t>No puede estar vacío y tiene que ser mínimo de 2 caracteres, no puede ser número.</w:t>
-      </w:r>
-    </w:p>
-    <w:p>
-      <w:pPr>
-        <w:pStyle w:val="Prrafodelista"/>
-        <w:numPr>
-          <w:ilvl w:val="0"/>
-          <w:numId w:val="1"/>
-        </w:numPr>
-      </w:pPr>
-      <w:proofErr w:type="spellStart"/>
-      <w:r>
-        <w:t>Address</w:t>
-      </w:r>
-      <w:proofErr w:type="spellEnd"/>
-      <w:r>
-        <w:t>:</w:t>
-      </w:r>
-      <w:r>
-        <w:t xml:space="preserve"> </w:t>
-      </w:r>
-    </w:p>
-    <w:p>
-      <w:r>
-        <w:t>No puede estar vacío y Tiene que tener un mínimo de 3 caracteres y tiene que tener una “/”</w:t>
-      </w:r>
-    </w:p>
-    <w:p>
-      <w:pPr>
-        <w:pStyle w:val="Prrafodelista"/>
-        <w:numPr>
-          <w:ilvl w:val="0"/>
-          <w:numId w:val="1"/>
-        </w:numPr>
-      </w:pPr>
       <w:proofErr w:type="spellStart"/>
       <w:r>
         <w:t>Cp</w:t>
@@ -518,7 +531,7 @@
   <w:abstractNum w:abstractNumId="0" w15:restartNumberingAfterBreak="0">
     <w:nsid w:val="79481DDD"/>
     <w:multiLevelType w:val="hybridMultilevel"/>
-    <w:tmpl w:val="647447FE"/>
+    <w:tmpl w:val="FE9427CC"/>
     <w:lvl w:ilvl="0" w:tplc="0C0A0001">
       <w:start w:val="1"/>
       <w:numFmt w:val="bullet"/>
@@ -757,6 +770,7 @@
     <w:lsdException w:name="HTML Sample" w:semiHidden="1" w:unhideWhenUsed="1"/>
     <w:lsdException w:name="HTML Typewriter" w:semiHidden="1" w:unhideWhenUsed="1"/>
     <w:lsdException w:name="HTML Variable" w:semiHidden="1" w:unhideWhenUsed="1"/>
+    <w:lsdException w:name="Normal Table" w:semiHidden="1" w:unhideWhenUsed="1"/>
     <w:lsdException w:name="annotation subject" w:semiHidden="1" w:unhideWhenUsed="1"/>
     <w:lsdException w:name="No List" w:semiHidden="1" w:unhideWhenUsed="1"/>
     <w:lsdException w:name="Outline List 1" w:semiHidden="1" w:unhideWhenUsed="1"/>
@@ -800,8 +814,10 @@
     <w:lsdException w:name="Table Elegant" w:semiHidden="1" w:unhideWhenUsed="1"/>
     <w:lsdException w:name="Table Professional" w:semiHidden="1" w:unhideWhenUsed="1"/>
     <w:lsdException w:name="Table Subtle 1" w:semiHidden="1" w:unhideWhenUsed="1"/>
+    <w:lsdException w:name="Table Subtle 2" w:semiHidden="1" w:unhideWhenUsed="1"/>
     <w:lsdException w:name="Table Web 1" w:semiHidden="1" w:unhideWhenUsed="1"/>
     <w:lsdException w:name="Table Web 2" w:semiHidden="1" w:unhideWhenUsed="1"/>
+    <w:lsdException w:name="Table Web 3" w:semiHidden="1" w:unhideWhenUsed="1"/>
     <w:lsdException w:name="Balloon Text" w:semiHidden="1" w:unhideWhenUsed="1"/>
     <w:lsdException w:name="Table Grid" w:uiPriority="39"/>
     <w:lsdException w:name="Table Theme" w:semiHidden="1" w:unhideWhenUsed="1"/>

</xml_diff>